<commit_message>
.zip'ed all important files and updated something minor
</commit_message>
<xml_diff>
--- a/Report/Source Code/GenerateRecords.docx
+++ b/Report/Source Code/GenerateRecords.docx
@@ -3,6 +3,32 @@
 <w:document xmlns:wpc="http://schemas.microsoft.com/office/word/2010/wordprocessingCanvas" xmlns:mc="http://schemas.openxmlformats.org/markup-compatibility/2006" xmlns:o="urn:schemas-microsoft-com:office:office" xmlns:r="http://schemas.openxmlformats.org/officeDocument/2006/relationships" xmlns:m="http://schemas.openxmlformats.org/officeDocument/2006/math" xmlns:v="urn:schemas-microsoft-com:vml" xmlns:wp14="http://schemas.microsoft.com/office/word/2010/wordprocessingDrawing" xmlns:wp="http://schemas.openxmlformats.org/drawingml/2006/wordprocessingDrawing" xmlns:w10="urn:schemas-microsoft-com:office:word" xmlns:w="http://schemas.openxmlformats.org/wordprocessingml/2006/main" xmlns:w14="http://schemas.microsoft.com/office/word/2010/wordml" xmlns:w15="http://schemas.microsoft.com/office/word/2012/wordml" xmlns:wpg="http://schemas.microsoft.com/office/word/2010/wordprocessingGroup" xmlns:wpi="http://schemas.microsoft.com/office/word/2010/wordprocessingInk" xmlns:wne="http://schemas.microsoft.com/office/word/2006/wordml" xmlns:wps="http://schemas.microsoft.com/office/word/2010/wordprocessingShape" mc:Ignorable="w14 w15 wp14">
   <w:body>
     <w:p>
+      <w:r>
+        <w:rPr>
+          <w:rFonts w:ascii="Courier New" w:hAnsi="Courier New" w:cs="Courier New"/>
+          <w:sz w:val="24"/>
+          <w:szCs w:val="24"/>
+        </w:rPr>
+        <w:t>/**</w:t>
+      </w:r>
+      <w:r>
+        <w:rPr>
+          <w:rFonts w:ascii="Courier New" w:hAnsi="Courier New" w:cs="Courier New"/>
+          <w:sz w:val="24"/>
+          <w:szCs w:val="24"/>
+        </w:rPr>
+        <w:br/>
+        <w:t xml:space="preserve"> * Created by Bertram on 05-12-2016.</w:t>
+      </w:r>
+      <w:r>
+        <w:rPr>
+          <w:rFonts w:ascii="Courier New" w:hAnsi="Courier New" w:cs="Courier New"/>
+          <w:sz w:val="24"/>
+          <w:szCs w:val="24"/>
+        </w:rPr>
+        <w:br/>
+        <w:t xml:space="preserve">   </w:t>
+      </w:r>
       <w:bookmarkStart w:id="0" w:name="_GoBack"/>
       <w:r>
         <w:rPr>
@@ -10,61 +36,134 @@
           <w:sz w:val="24"/>
           <w:szCs w:val="24"/>
         </w:rPr>
-        <w:t>/**</w:t>
-      </w:r>
-      <w:r>
-        <w:rPr>
-          <w:rFonts w:ascii="Courier New" w:hAnsi="Courier New" w:cs="Courier New"/>
-          <w:sz w:val="24"/>
-          <w:szCs w:val="24"/>
-        </w:rPr>
-        <w:br/>
-        <w:t xml:space="preserve"> * Created by Bertram on 05-12-2016.</w:t>
-      </w:r>
-      <w:r>
-        <w:rPr>
-          <w:rFonts w:ascii="Courier New" w:hAnsi="Courier New" w:cs="Courier New"/>
-          <w:sz w:val="24"/>
-          <w:szCs w:val="24"/>
-        </w:rPr>
-        <w:br/>
-        <w:t xml:space="preserve"> */</w:t>
-      </w:r>
-      <w:r>
-        <w:rPr>
-          <w:rFonts w:ascii="Courier New" w:hAnsi="Courier New" w:cs="Courier New"/>
-          <w:sz w:val="24"/>
-          <w:szCs w:val="24"/>
-        </w:rPr>
-        <w:br/>
-        <w:t>import java.text.SimpleDateFormat;</w:t>
-      </w:r>
-      <w:r>
-        <w:rPr>
-          <w:rFonts w:ascii="Courier New" w:hAnsi="Courier New" w:cs="Courier New"/>
-          <w:sz w:val="24"/>
-          <w:szCs w:val="24"/>
-        </w:rPr>
-        <w:br/>
-        <w:t>import java.util.*;</w:t>
-      </w:r>
-      <w:r>
-        <w:rPr>
-          <w:rFonts w:ascii="Courier New" w:hAnsi="Courier New" w:cs="Courier New"/>
-          <w:sz w:val="24"/>
-          <w:szCs w:val="24"/>
-        </w:rPr>
-        <w:br/>
-        <w:t>public class GenerateRecords {</w:t>
-      </w:r>
-      <w:r>
-        <w:rPr>
-          <w:rFonts w:ascii="Courier New" w:hAnsi="Courier New" w:cs="Courier New"/>
-          <w:sz w:val="24"/>
-          <w:szCs w:val="24"/>
-        </w:rPr>
-        <w:br/>
-        <w:t xml:space="preserve">    public static void main(String[] args) throws Exception {</w:t>
+        <w:t>Used to generate records. This .java has no other uses.</w:t>
+      </w:r>
+      <w:bookmarkEnd w:id="0"/>
+      <w:r>
+        <w:rPr>
+          <w:rFonts w:ascii="Courier New" w:hAnsi="Courier New" w:cs="Courier New"/>
+          <w:sz w:val="24"/>
+          <w:szCs w:val="24"/>
+        </w:rPr>
+        <w:br/>
+        <w:t xml:space="preserve"> </w:t>
+      </w:r>
+      <w:proofErr w:type="gramStart"/>
+      <w:r>
+        <w:rPr>
+          <w:rFonts w:ascii="Courier New" w:hAnsi="Courier New" w:cs="Courier New"/>
+          <w:sz w:val="24"/>
+          <w:szCs w:val="24"/>
+        </w:rPr>
+        <w:t>*/</w:t>
+      </w:r>
+      <w:r>
+        <w:rPr>
+          <w:rFonts w:ascii="Courier New" w:hAnsi="Courier New" w:cs="Courier New"/>
+          <w:sz w:val="24"/>
+          <w:szCs w:val="24"/>
+        </w:rPr>
+        <w:br/>
+        <w:t xml:space="preserve">import </w:t>
+      </w:r>
+      <w:proofErr w:type="spellStart"/>
+      <w:r>
+        <w:rPr>
+          <w:rFonts w:ascii="Courier New" w:hAnsi="Courier New" w:cs="Courier New"/>
+          <w:sz w:val="24"/>
+          <w:szCs w:val="24"/>
+        </w:rPr>
+        <w:t>java.text.SimpleDateFormat</w:t>
+      </w:r>
+      <w:proofErr w:type="spellEnd"/>
+      <w:r>
+        <w:rPr>
+          <w:rFonts w:ascii="Courier New" w:hAnsi="Courier New" w:cs="Courier New"/>
+          <w:sz w:val="24"/>
+          <w:szCs w:val="24"/>
+        </w:rPr>
+        <w:t>;</w:t>
+      </w:r>
+      <w:r>
+        <w:rPr>
+          <w:rFonts w:ascii="Courier New" w:hAnsi="Courier New" w:cs="Courier New"/>
+          <w:sz w:val="24"/>
+          <w:szCs w:val="24"/>
+        </w:rPr>
+        <w:br/>
+        <w:t xml:space="preserve">import </w:t>
+      </w:r>
+      <w:proofErr w:type="spellStart"/>
+      <w:r>
+        <w:rPr>
+          <w:rFonts w:ascii="Courier New" w:hAnsi="Courier New" w:cs="Courier New"/>
+          <w:sz w:val="24"/>
+          <w:szCs w:val="24"/>
+        </w:rPr>
+        <w:t>java.util</w:t>
+      </w:r>
+      <w:proofErr w:type="spellEnd"/>
+      <w:r>
+        <w:rPr>
+          <w:rFonts w:ascii="Courier New" w:hAnsi="Courier New" w:cs="Courier New"/>
+          <w:sz w:val="24"/>
+          <w:szCs w:val="24"/>
+        </w:rPr>
+        <w:t>.*;</w:t>
+      </w:r>
+      <w:r>
+        <w:rPr>
+          <w:rFonts w:ascii="Courier New" w:hAnsi="Courier New" w:cs="Courier New"/>
+          <w:sz w:val="24"/>
+          <w:szCs w:val="24"/>
+        </w:rPr>
+        <w:br/>
+        <w:t xml:space="preserve">public class </w:t>
+      </w:r>
+      <w:proofErr w:type="spellStart"/>
+      <w:r>
+        <w:rPr>
+          <w:rFonts w:ascii="Courier New" w:hAnsi="Courier New" w:cs="Courier New"/>
+          <w:sz w:val="24"/>
+          <w:szCs w:val="24"/>
+        </w:rPr>
+        <w:t>GenerateRecords</w:t>
+      </w:r>
+      <w:proofErr w:type="spellEnd"/>
+      <w:r>
+        <w:rPr>
+          <w:rFonts w:ascii="Courier New" w:hAnsi="Courier New" w:cs="Courier New"/>
+          <w:sz w:val="24"/>
+          <w:szCs w:val="24"/>
+        </w:rPr>
+        <w:t xml:space="preserve"> {</w:t>
+      </w:r>
+      <w:r>
+        <w:rPr>
+          <w:rFonts w:ascii="Courier New" w:hAnsi="Courier New" w:cs="Courier New"/>
+          <w:sz w:val="24"/>
+          <w:szCs w:val="24"/>
+        </w:rPr>
+        <w:br/>
+        <w:t xml:space="preserve">    public static void main(String[] </w:t>
+      </w:r>
+      <w:proofErr w:type="spellStart"/>
+      <w:r>
+        <w:rPr>
+          <w:rFonts w:ascii="Courier New" w:hAnsi="Courier New" w:cs="Courier New"/>
+          <w:sz w:val="24"/>
+          <w:szCs w:val="24"/>
+        </w:rPr>
+        <w:t>args</w:t>
+      </w:r>
+      <w:proofErr w:type="spellEnd"/>
+      <w:r>
+        <w:rPr>
+          <w:rFonts w:ascii="Courier New" w:hAnsi="Courier New" w:cs="Courier New"/>
+          <w:sz w:val="24"/>
+          <w:szCs w:val="24"/>
+        </w:rPr>
+        <w:t>) throws Exception {</w:t>
       </w:r>
       <w:r>
         <w:rPr>
@@ -82,43 +181,151 @@
           <w:szCs w:val="24"/>
         </w:rPr>
         <w:br/>
-        <w:t xml:space="preserve">       e.loadData();</w:t>
-      </w:r>
-      <w:r>
-        <w:rPr>
-          <w:rFonts w:ascii="Courier New" w:hAnsi="Courier New" w:cs="Courier New"/>
-          <w:sz w:val="24"/>
-          <w:szCs w:val="24"/>
-        </w:rPr>
-        <w:br/>
-        <w:t xml:space="preserve">       ArrayList&lt;CompetitiveMember&gt; cmlist = new ArrayList&lt;&gt;();</w:t>
-      </w:r>
-      <w:r>
-        <w:rPr>
-          <w:rFonts w:ascii="Courier New" w:hAnsi="Courier New" w:cs="Courier New"/>
-          <w:sz w:val="24"/>
-          <w:szCs w:val="24"/>
-        </w:rPr>
-        <w:br/>
-        <w:t xml:space="preserve">       for (Member m : e.getMembers()) {</w:t>
-      </w:r>
-      <w:r>
-        <w:rPr>
-          <w:rFonts w:ascii="Courier New" w:hAnsi="Courier New" w:cs="Courier New"/>
-          <w:sz w:val="24"/>
-          <w:szCs w:val="24"/>
-        </w:rPr>
-        <w:br/>
-        <w:t xml:space="preserve">           if (m.getIsCompetitive()) {</w:t>
-      </w:r>
-      <w:r>
-        <w:rPr>
-          <w:rFonts w:ascii="Courier New" w:hAnsi="Courier New" w:cs="Courier New"/>
-          <w:sz w:val="24"/>
-          <w:szCs w:val="24"/>
-        </w:rPr>
-        <w:br/>
-        <w:t xml:space="preserve">               cmlist.add(e.castCompetitiveMember(m));</w:t>
+        <w:t xml:space="preserve">       </w:t>
+      </w:r>
+      <w:proofErr w:type="spellStart"/>
+      <w:r>
+        <w:rPr>
+          <w:rFonts w:ascii="Courier New" w:hAnsi="Courier New" w:cs="Courier New"/>
+          <w:sz w:val="24"/>
+          <w:szCs w:val="24"/>
+        </w:rPr>
+        <w:t>e.loadData</w:t>
+      </w:r>
+      <w:proofErr w:type="spellEnd"/>
+      <w:r>
+        <w:rPr>
+          <w:rFonts w:ascii="Courier New" w:hAnsi="Courier New" w:cs="Courier New"/>
+          <w:sz w:val="24"/>
+          <w:szCs w:val="24"/>
+        </w:rPr>
+        <w:t>();</w:t>
+      </w:r>
+      <w:r>
+        <w:rPr>
+          <w:rFonts w:ascii="Courier New" w:hAnsi="Courier New" w:cs="Courier New"/>
+          <w:sz w:val="24"/>
+          <w:szCs w:val="24"/>
+        </w:rPr>
+        <w:br/>
+        <w:t xml:space="preserve">       ArrayList&lt;CompetitiveMember&gt; </w:t>
+      </w:r>
+      <w:proofErr w:type="spellStart"/>
+      <w:r>
+        <w:rPr>
+          <w:rFonts w:ascii="Courier New" w:hAnsi="Courier New" w:cs="Courier New"/>
+          <w:sz w:val="24"/>
+          <w:szCs w:val="24"/>
+        </w:rPr>
+        <w:t>cmlist</w:t>
+      </w:r>
+      <w:proofErr w:type="spellEnd"/>
+      <w:r>
+        <w:rPr>
+          <w:rFonts w:ascii="Courier New" w:hAnsi="Courier New" w:cs="Courier New"/>
+          <w:sz w:val="24"/>
+          <w:szCs w:val="24"/>
+        </w:rPr>
+        <w:t xml:space="preserve"> = new ArrayList&lt;&gt;();</w:t>
+      </w:r>
+      <w:r>
+        <w:rPr>
+          <w:rFonts w:ascii="Courier New" w:hAnsi="Courier New" w:cs="Courier New"/>
+          <w:sz w:val="24"/>
+          <w:szCs w:val="24"/>
+        </w:rPr>
+        <w:br/>
+        <w:t xml:space="preserve">       for (Member m : </w:t>
+      </w:r>
+      <w:proofErr w:type="spellStart"/>
+      <w:r>
+        <w:rPr>
+          <w:rFonts w:ascii="Courier New" w:hAnsi="Courier New" w:cs="Courier New"/>
+          <w:sz w:val="24"/>
+          <w:szCs w:val="24"/>
+        </w:rPr>
+        <w:t>e.getMembers</w:t>
+      </w:r>
+      <w:proofErr w:type="spellEnd"/>
+      <w:r>
+        <w:rPr>
+          <w:rFonts w:ascii="Courier New" w:hAnsi="Courier New" w:cs="Courier New"/>
+          <w:sz w:val="24"/>
+          <w:szCs w:val="24"/>
+        </w:rPr>
+        <w:t>()) {</w:t>
+      </w:r>
+      <w:r>
+        <w:rPr>
+          <w:rFonts w:ascii="Courier New" w:hAnsi="Courier New" w:cs="Courier New"/>
+          <w:sz w:val="24"/>
+          <w:szCs w:val="24"/>
+        </w:rPr>
+        <w:br/>
+        <w:t xml:space="preserve">           if (</w:t>
+      </w:r>
+      <w:proofErr w:type="spellStart"/>
+      <w:r>
+        <w:rPr>
+          <w:rFonts w:ascii="Courier New" w:hAnsi="Courier New" w:cs="Courier New"/>
+          <w:sz w:val="24"/>
+          <w:szCs w:val="24"/>
+        </w:rPr>
+        <w:t>m.getIsCompetitive</w:t>
+      </w:r>
+      <w:proofErr w:type="spellEnd"/>
+      <w:r>
+        <w:rPr>
+          <w:rFonts w:ascii="Courier New" w:hAnsi="Courier New" w:cs="Courier New"/>
+          <w:sz w:val="24"/>
+          <w:szCs w:val="24"/>
+        </w:rPr>
+        <w:t>()) {</w:t>
+      </w:r>
+      <w:r>
+        <w:rPr>
+          <w:rFonts w:ascii="Courier New" w:hAnsi="Courier New" w:cs="Courier New"/>
+          <w:sz w:val="24"/>
+          <w:szCs w:val="24"/>
+        </w:rPr>
+        <w:br/>
+        <w:t xml:space="preserve">               </w:t>
+      </w:r>
+      <w:proofErr w:type="spellStart"/>
+      <w:r>
+        <w:rPr>
+          <w:rFonts w:ascii="Courier New" w:hAnsi="Courier New" w:cs="Courier New"/>
+          <w:sz w:val="24"/>
+          <w:szCs w:val="24"/>
+        </w:rPr>
+        <w:t>cmlist.add</w:t>
+      </w:r>
+      <w:proofErr w:type="spellEnd"/>
+      <w:r>
+        <w:rPr>
+          <w:rFonts w:ascii="Courier New" w:hAnsi="Courier New" w:cs="Courier New"/>
+          <w:sz w:val="24"/>
+          <w:szCs w:val="24"/>
+        </w:rPr>
+        <w:t>(</w:t>
+      </w:r>
+      <w:proofErr w:type="spellStart"/>
+      <w:r>
+        <w:rPr>
+          <w:rFonts w:ascii="Courier New" w:hAnsi="Courier New" w:cs="Courier New"/>
+          <w:sz w:val="24"/>
+          <w:szCs w:val="24"/>
+        </w:rPr>
+        <w:t>e.castCompetitiveMember</w:t>
+      </w:r>
+      <w:proofErr w:type="spellEnd"/>
+      <w:r>
+        <w:rPr>
+          <w:rFonts w:ascii="Courier New" w:hAnsi="Courier New" w:cs="Courier New"/>
+          <w:sz w:val="24"/>
+          <w:szCs w:val="24"/>
+        </w:rPr>
+        <w:t>(m));</w:t>
       </w:r>
       <w:r>
         <w:rPr>
@@ -145,79 +352,367 @@
           <w:szCs w:val="24"/>
         </w:rPr>
         <w:br/>
-        <w:t xml:space="preserve">       Date date = new Date();</w:t>
-      </w:r>
-      <w:r>
-        <w:rPr>
-          <w:rFonts w:ascii="Courier New" w:hAnsi="Courier New" w:cs="Courier New"/>
-          <w:sz w:val="24"/>
-          <w:szCs w:val="24"/>
-        </w:rPr>
-        <w:br/>
-        <w:t xml:space="preserve">       SimpleDateFormat dateFormat = new SimpleDateFormat("dd-M-yyyy");</w:t>
-      </w:r>
-      <w:r>
-        <w:rPr>
-          <w:rFonts w:ascii="Courier New" w:hAnsi="Courier New" w:cs="Courier New"/>
-          <w:sz w:val="24"/>
-          <w:szCs w:val="24"/>
-        </w:rPr>
-        <w:br/>
-        <w:t xml:space="preserve">       String dateStr = dateFormat.format(date);</w:t>
-      </w:r>
-      <w:r>
-        <w:rPr>
-          <w:rFonts w:ascii="Courier New" w:hAnsi="Courier New" w:cs="Courier New"/>
-          <w:sz w:val="24"/>
-          <w:szCs w:val="24"/>
-        </w:rPr>
-        <w:br/>
-        <w:t xml:space="preserve">       int id = e.generateNextId(e.getRecords().get(e.getRecords().size()-1).toString());</w:t>
-      </w:r>
-      <w:r>
-        <w:rPr>
-          <w:rFonts w:ascii="Courier New" w:hAnsi="Courier New" w:cs="Courier New"/>
-          <w:sz w:val="24"/>
-          <w:szCs w:val="24"/>
-        </w:rPr>
-        <w:br/>
-        <w:t xml:space="preserve">       Random rng = new Random();</w:t>
-      </w:r>
-      <w:r>
-        <w:rPr>
-          <w:rFonts w:ascii="Courier New" w:hAnsi="Courier New" w:cs="Courier New"/>
-          <w:sz w:val="24"/>
-          <w:szCs w:val="24"/>
-        </w:rPr>
-        <w:br/>
-        <w:t xml:space="preserve">       for (CompetitiveMember cm : cmlist) {</w:t>
-      </w:r>
-      <w:r>
-        <w:rPr>
-          <w:rFonts w:ascii="Courier New" w:hAnsi="Courier New" w:cs="Courier New"/>
-          <w:sz w:val="24"/>
-          <w:szCs w:val="24"/>
-        </w:rPr>
-        <w:br/>
-        <w:t xml:space="preserve">           ArrayList&lt;Discipline&gt; disciplines = cm.getDisciplines();</w:t>
-      </w:r>
-      <w:r>
-        <w:rPr>
-          <w:rFonts w:ascii="Courier New" w:hAnsi="Courier New" w:cs="Courier New"/>
-          <w:sz w:val="24"/>
-          <w:szCs w:val="24"/>
-        </w:rPr>
-        <w:br/>
-        <w:t xml:space="preserve">           for (Discipline discipline : disciplines) {</w:t>
-      </w:r>
-      <w:r>
-        <w:rPr>
-          <w:rFonts w:ascii="Courier New" w:hAnsi="Courier New" w:cs="Courier New"/>
-          <w:sz w:val="24"/>
-          <w:szCs w:val="24"/>
-        </w:rPr>
-        <w:br/>
-        <w:t xml:space="preserve">               int disciplineId = discipline.getId();</w:t>
+        <w:t xml:space="preserve">       Date </w:t>
+      </w:r>
+      <w:proofErr w:type="spellStart"/>
+      <w:r>
+        <w:rPr>
+          <w:rFonts w:ascii="Courier New" w:hAnsi="Courier New" w:cs="Courier New"/>
+          <w:sz w:val="24"/>
+          <w:szCs w:val="24"/>
+        </w:rPr>
+        <w:t>date</w:t>
+      </w:r>
+      <w:proofErr w:type="spellEnd"/>
+      <w:r>
+        <w:rPr>
+          <w:rFonts w:ascii="Courier New" w:hAnsi="Courier New" w:cs="Courier New"/>
+          <w:sz w:val="24"/>
+          <w:szCs w:val="24"/>
+        </w:rPr>
+        <w:t xml:space="preserve"> = new Date();</w:t>
+      </w:r>
+      <w:r>
+        <w:rPr>
+          <w:rFonts w:ascii="Courier New" w:hAnsi="Courier New" w:cs="Courier New"/>
+          <w:sz w:val="24"/>
+          <w:szCs w:val="24"/>
+        </w:rPr>
+        <w:br/>
+        <w:t xml:space="preserve">       </w:t>
+      </w:r>
+      <w:proofErr w:type="spellStart"/>
+      <w:r>
+        <w:rPr>
+          <w:rFonts w:ascii="Courier New" w:hAnsi="Courier New" w:cs="Courier New"/>
+          <w:sz w:val="24"/>
+          <w:szCs w:val="24"/>
+        </w:rPr>
+        <w:t>SimpleDateFormat</w:t>
+      </w:r>
+      <w:proofErr w:type="spellEnd"/>
+      <w:r>
+        <w:rPr>
+          <w:rFonts w:ascii="Courier New" w:hAnsi="Courier New" w:cs="Courier New"/>
+          <w:sz w:val="24"/>
+          <w:szCs w:val="24"/>
+        </w:rPr>
+        <w:t xml:space="preserve"> </w:t>
+      </w:r>
+      <w:proofErr w:type="spellStart"/>
+      <w:r>
+        <w:rPr>
+          <w:rFonts w:ascii="Courier New" w:hAnsi="Courier New" w:cs="Courier New"/>
+          <w:sz w:val="24"/>
+          <w:szCs w:val="24"/>
+        </w:rPr>
+        <w:t>dateFormat</w:t>
+      </w:r>
+      <w:proofErr w:type="spellEnd"/>
+      <w:r>
+        <w:rPr>
+          <w:rFonts w:ascii="Courier New" w:hAnsi="Courier New" w:cs="Courier New"/>
+          <w:sz w:val="24"/>
+          <w:szCs w:val="24"/>
+        </w:rPr>
+        <w:t xml:space="preserve"> = new </w:t>
+      </w:r>
+      <w:proofErr w:type="spellStart"/>
+      <w:r>
+        <w:rPr>
+          <w:rFonts w:ascii="Courier New" w:hAnsi="Courier New" w:cs="Courier New"/>
+          <w:sz w:val="24"/>
+          <w:szCs w:val="24"/>
+        </w:rPr>
+        <w:t>SimpleDateFormat</w:t>
+      </w:r>
+      <w:proofErr w:type="spellEnd"/>
+      <w:r>
+        <w:rPr>
+          <w:rFonts w:ascii="Courier New" w:hAnsi="Courier New" w:cs="Courier New"/>
+          <w:sz w:val="24"/>
+          <w:szCs w:val="24"/>
+        </w:rPr>
+        <w:t>("</w:t>
+      </w:r>
+      <w:proofErr w:type="spellStart"/>
+      <w:r>
+        <w:rPr>
+          <w:rFonts w:ascii="Courier New" w:hAnsi="Courier New" w:cs="Courier New"/>
+          <w:sz w:val="24"/>
+          <w:szCs w:val="24"/>
+        </w:rPr>
+        <w:t>dd</w:t>
+      </w:r>
+      <w:proofErr w:type="spellEnd"/>
+      <w:r>
+        <w:rPr>
+          <w:rFonts w:ascii="Courier New" w:hAnsi="Courier New" w:cs="Courier New"/>
+          <w:sz w:val="24"/>
+          <w:szCs w:val="24"/>
+        </w:rPr>
+        <w:t>-M-</w:t>
+      </w:r>
+      <w:proofErr w:type="spellStart"/>
+      <w:r>
+        <w:rPr>
+          <w:rFonts w:ascii="Courier New" w:hAnsi="Courier New" w:cs="Courier New"/>
+          <w:sz w:val="24"/>
+          <w:szCs w:val="24"/>
+        </w:rPr>
+        <w:t>yyyy</w:t>
+      </w:r>
+      <w:proofErr w:type="spellEnd"/>
+      <w:r>
+        <w:rPr>
+          <w:rFonts w:ascii="Courier New" w:hAnsi="Courier New" w:cs="Courier New"/>
+          <w:sz w:val="24"/>
+          <w:szCs w:val="24"/>
+        </w:rPr>
+        <w:t>");</w:t>
+      </w:r>
+      <w:r>
+        <w:rPr>
+          <w:rFonts w:ascii="Courier New" w:hAnsi="Courier New" w:cs="Courier New"/>
+          <w:sz w:val="24"/>
+          <w:szCs w:val="24"/>
+        </w:rPr>
+        <w:br/>
+        <w:t xml:space="preserve">       String </w:t>
+      </w:r>
+      <w:proofErr w:type="spellStart"/>
+      <w:r>
+        <w:rPr>
+          <w:rFonts w:ascii="Courier New" w:hAnsi="Courier New" w:cs="Courier New"/>
+          <w:sz w:val="24"/>
+          <w:szCs w:val="24"/>
+        </w:rPr>
+        <w:t>dateStr</w:t>
+      </w:r>
+      <w:proofErr w:type="spellEnd"/>
+      <w:r>
+        <w:rPr>
+          <w:rFonts w:ascii="Courier New" w:hAnsi="Courier New" w:cs="Courier New"/>
+          <w:sz w:val="24"/>
+          <w:szCs w:val="24"/>
+        </w:rPr>
+        <w:t xml:space="preserve"> = </w:t>
+      </w:r>
+      <w:proofErr w:type="spellStart"/>
+      <w:r>
+        <w:rPr>
+          <w:rFonts w:ascii="Courier New" w:hAnsi="Courier New" w:cs="Courier New"/>
+          <w:sz w:val="24"/>
+          <w:szCs w:val="24"/>
+        </w:rPr>
+        <w:t>dateFormat.format</w:t>
+      </w:r>
+      <w:proofErr w:type="spellEnd"/>
+      <w:r>
+        <w:rPr>
+          <w:rFonts w:ascii="Courier New" w:hAnsi="Courier New" w:cs="Courier New"/>
+          <w:sz w:val="24"/>
+          <w:szCs w:val="24"/>
+        </w:rPr>
+        <w:t>(date);</w:t>
+      </w:r>
+      <w:r>
+        <w:rPr>
+          <w:rFonts w:ascii="Courier New" w:hAnsi="Courier New" w:cs="Courier New"/>
+          <w:sz w:val="24"/>
+          <w:szCs w:val="24"/>
+        </w:rPr>
+        <w:br/>
+        <w:t xml:space="preserve">       </w:t>
+      </w:r>
+      <w:proofErr w:type="spellStart"/>
+      <w:r>
+        <w:rPr>
+          <w:rFonts w:ascii="Courier New" w:hAnsi="Courier New" w:cs="Courier New"/>
+          <w:sz w:val="24"/>
+          <w:szCs w:val="24"/>
+        </w:rPr>
+        <w:t>int</w:t>
+      </w:r>
+      <w:proofErr w:type="spellEnd"/>
+      <w:r>
+        <w:rPr>
+          <w:rFonts w:ascii="Courier New" w:hAnsi="Courier New" w:cs="Courier New"/>
+          <w:sz w:val="24"/>
+          <w:szCs w:val="24"/>
+        </w:rPr>
+        <w:t xml:space="preserve"> id = e.generateNextId(e.getRecords().get(e.getRecords().size()-1).toString());</w:t>
+      </w:r>
+      <w:r>
+        <w:rPr>
+          <w:rFonts w:ascii="Courier New" w:hAnsi="Courier New" w:cs="Courier New"/>
+          <w:sz w:val="24"/>
+          <w:szCs w:val="24"/>
+        </w:rPr>
+        <w:br/>
+        <w:t xml:space="preserve">       Random </w:t>
+      </w:r>
+      <w:proofErr w:type="spellStart"/>
+      <w:r>
+        <w:rPr>
+          <w:rFonts w:ascii="Courier New" w:hAnsi="Courier New" w:cs="Courier New"/>
+          <w:sz w:val="24"/>
+          <w:szCs w:val="24"/>
+        </w:rPr>
+        <w:t>rng</w:t>
+      </w:r>
+      <w:proofErr w:type="spellEnd"/>
+      <w:r>
+        <w:rPr>
+          <w:rFonts w:ascii="Courier New" w:hAnsi="Courier New" w:cs="Courier New"/>
+          <w:sz w:val="24"/>
+          <w:szCs w:val="24"/>
+        </w:rPr>
+        <w:t xml:space="preserve"> = new Random();</w:t>
+      </w:r>
+      <w:r>
+        <w:rPr>
+          <w:rFonts w:ascii="Courier New" w:hAnsi="Courier New" w:cs="Courier New"/>
+          <w:sz w:val="24"/>
+          <w:szCs w:val="24"/>
+        </w:rPr>
+        <w:br/>
+        <w:t xml:space="preserve">       for (CompetitiveMember cm : </w:t>
+      </w:r>
+      <w:proofErr w:type="spellStart"/>
+      <w:r>
+        <w:rPr>
+          <w:rFonts w:ascii="Courier New" w:hAnsi="Courier New" w:cs="Courier New"/>
+          <w:sz w:val="24"/>
+          <w:szCs w:val="24"/>
+        </w:rPr>
+        <w:t>cmlist</w:t>
+      </w:r>
+      <w:proofErr w:type="spellEnd"/>
+      <w:r>
+        <w:rPr>
+          <w:rFonts w:ascii="Courier New" w:hAnsi="Courier New" w:cs="Courier New"/>
+          <w:sz w:val="24"/>
+          <w:szCs w:val="24"/>
+        </w:rPr>
+        <w:t>) {</w:t>
+      </w:r>
+      <w:r>
+        <w:rPr>
+          <w:rFonts w:ascii="Courier New" w:hAnsi="Courier New" w:cs="Courier New"/>
+          <w:sz w:val="24"/>
+          <w:szCs w:val="24"/>
+        </w:rPr>
+        <w:br/>
+        <w:t xml:space="preserve">           ArrayList&lt;Discipline&gt; disciplines = </w:t>
+      </w:r>
+      <w:proofErr w:type="spellStart"/>
+      <w:r>
+        <w:rPr>
+          <w:rFonts w:ascii="Courier New" w:hAnsi="Courier New" w:cs="Courier New"/>
+          <w:sz w:val="24"/>
+          <w:szCs w:val="24"/>
+        </w:rPr>
+        <w:t>cm.getDisciplines</w:t>
+      </w:r>
+      <w:proofErr w:type="spellEnd"/>
+      <w:r>
+        <w:rPr>
+          <w:rFonts w:ascii="Courier New" w:hAnsi="Courier New" w:cs="Courier New"/>
+          <w:sz w:val="24"/>
+          <w:szCs w:val="24"/>
+        </w:rPr>
+        <w:t>();</w:t>
+      </w:r>
+      <w:r>
+        <w:rPr>
+          <w:rFonts w:ascii="Courier New" w:hAnsi="Courier New" w:cs="Courier New"/>
+          <w:sz w:val="24"/>
+          <w:szCs w:val="24"/>
+        </w:rPr>
+        <w:br/>
+        <w:t xml:space="preserve">           for (Discipline </w:t>
+      </w:r>
+      <w:proofErr w:type="spellStart"/>
+      <w:r>
+        <w:rPr>
+          <w:rFonts w:ascii="Courier New" w:hAnsi="Courier New" w:cs="Courier New"/>
+          <w:sz w:val="24"/>
+          <w:szCs w:val="24"/>
+        </w:rPr>
+        <w:t>discipline</w:t>
+      </w:r>
+      <w:proofErr w:type="spellEnd"/>
+      <w:r>
+        <w:rPr>
+          <w:rFonts w:ascii="Courier New" w:hAnsi="Courier New" w:cs="Courier New"/>
+          <w:sz w:val="24"/>
+          <w:szCs w:val="24"/>
+        </w:rPr>
+        <w:t xml:space="preserve"> : disciplines) {</w:t>
+      </w:r>
+      <w:r>
+        <w:rPr>
+          <w:rFonts w:ascii="Courier New" w:hAnsi="Courier New" w:cs="Courier New"/>
+          <w:sz w:val="24"/>
+          <w:szCs w:val="24"/>
+        </w:rPr>
+        <w:br/>
+        <w:t xml:space="preserve">               </w:t>
+      </w:r>
+      <w:proofErr w:type="spellStart"/>
+      <w:r>
+        <w:rPr>
+          <w:rFonts w:ascii="Courier New" w:hAnsi="Courier New" w:cs="Courier New"/>
+          <w:sz w:val="24"/>
+          <w:szCs w:val="24"/>
+        </w:rPr>
+        <w:t>int</w:t>
+      </w:r>
+      <w:proofErr w:type="spellEnd"/>
+      <w:r>
+        <w:rPr>
+          <w:rFonts w:ascii="Courier New" w:hAnsi="Courier New" w:cs="Courier New"/>
+          <w:sz w:val="24"/>
+          <w:szCs w:val="24"/>
+        </w:rPr>
+        <w:t xml:space="preserve"> </w:t>
+      </w:r>
+      <w:proofErr w:type="spellStart"/>
+      <w:r>
+        <w:rPr>
+          <w:rFonts w:ascii="Courier New" w:hAnsi="Courier New" w:cs="Courier New"/>
+          <w:sz w:val="24"/>
+          <w:szCs w:val="24"/>
+        </w:rPr>
+        <w:t>disciplineId</w:t>
+      </w:r>
+      <w:proofErr w:type="spellEnd"/>
+      <w:r>
+        <w:rPr>
+          <w:rFonts w:ascii="Courier New" w:hAnsi="Courier New" w:cs="Courier New"/>
+          <w:sz w:val="24"/>
+          <w:szCs w:val="24"/>
+        </w:rPr>
+        <w:t xml:space="preserve"> = </w:t>
+      </w:r>
+      <w:proofErr w:type="spellStart"/>
+      <w:r>
+        <w:rPr>
+          <w:rFonts w:ascii="Courier New" w:hAnsi="Courier New" w:cs="Courier New"/>
+          <w:sz w:val="24"/>
+          <w:szCs w:val="24"/>
+        </w:rPr>
+        <w:t>discipline.getId</w:t>
+      </w:r>
+      <w:proofErr w:type="spellEnd"/>
+      <w:r>
+        <w:rPr>
+          <w:rFonts w:ascii="Courier New" w:hAnsi="Courier New" w:cs="Courier New"/>
+          <w:sz w:val="24"/>
+          <w:szCs w:val="24"/>
+        </w:rPr>
+        <w:t>();</w:t>
       </w:r>
       <w:r>
         <w:rPr>
@@ -235,25 +730,115 @@
           <w:szCs w:val="24"/>
         </w:rPr>
         <w:br/>
-        <w:t xml:space="preserve">               int rangeMin = 0;</w:t>
-      </w:r>
-      <w:r>
-        <w:rPr>
-          <w:rFonts w:ascii="Courier New" w:hAnsi="Courier New" w:cs="Courier New"/>
-          <w:sz w:val="24"/>
-          <w:szCs w:val="24"/>
-        </w:rPr>
-        <w:br/>
-        <w:t xml:space="preserve">               int rangeMax = 0;</w:t>
-      </w:r>
-      <w:r>
-        <w:rPr>
-          <w:rFonts w:ascii="Courier New" w:hAnsi="Courier New" w:cs="Courier New"/>
-          <w:sz w:val="24"/>
-          <w:szCs w:val="24"/>
-        </w:rPr>
-        <w:br/>
-        <w:t xml:space="preserve">               switch (disciplineId) {</w:t>
+        <w:t xml:space="preserve">               </w:t>
+      </w:r>
+      <w:proofErr w:type="spellStart"/>
+      <w:r>
+        <w:rPr>
+          <w:rFonts w:ascii="Courier New" w:hAnsi="Courier New" w:cs="Courier New"/>
+          <w:sz w:val="24"/>
+          <w:szCs w:val="24"/>
+        </w:rPr>
+        <w:t>int</w:t>
+      </w:r>
+      <w:proofErr w:type="spellEnd"/>
+      <w:r>
+        <w:rPr>
+          <w:rFonts w:ascii="Courier New" w:hAnsi="Courier New" w:cs="Courier New"/>
+          <w:sz w:val="24"/>
+          <w:szCs w:val="24"/>
+        </w:rPr>
+        <w:t xml:space="preserve"> </w:t>
+      </w:r>
+      <w:proofErr w:type="spellStart"/>
+      <w:r>
+        <w:rPr>
+          <w:rFonts w:ascii="Courier New" w:hAnsi="Courier New" w:cs="Courier New"/>
+          <w:sz w:val="24"/>
+          <w:szCs w:val="24"/>
+        </w:rPr>
+        <w:t>rangeMin</w:t>
+      </w:r>
+      <w:proofErr w:type="spellEnd"/>
+      <w:r>
+        <w:rPr>
+          <w:rFonts w:ascii="Courier New" w:hAnsi="Courier New" w:cs="Courier New"/>
+          <w:sz w:val="24"/>
+          <w:szCs w:val="24"/>
+        </w:rPr>
+        <w:t xml:space="preserve"> = 0;</w:t>
+      </w:r>
+      <w:r>
+        <w:rPr>
+          <w:rFonts w:ascii="Courier New" w:hAnsi="Courier New" w:cs="Courier New"/>
+          <w:sz w:val="24"/>
+          <w:szCs w:val="24"/>
+        </w:rPr>
+        <w:br/>
+        <w:t xml:space="preserve">               </w:t>
+      </w:r>
+      <w:proofErr w:type="spellStart"/>
+      <w:r>
+        <w:rPr>
+          <w:rFonts w:ascii="Courier New" w:hAnsi="Courier New" w:cs="Courier New"/>
+          <w:sz w:val="24"/>
+          <w:szCs w:val="24"/>
+        </w:rPr>
+        <w:t>int</w:t>
+      </w:r>
+      <w:proofErr w:type="spellEnd"/>
+      <w:r>
+        <w:rPr>
+          <w:rFonts w:ascii="Courier New" w:hAnsi="Courier New" w:cs="Courier New"/>
+          <w:sz w:val="24"/>
+          <w:szCs w:val="24"/>
+        </w:rPr>
+        <w:t xml:space="preserve"> </w:t>
+      </w:r>
+      <w:proofErr w:type="spellStart"/>
+      <w:r>
+        <w:rPr>
+          <w:rFonts w:ascii="Courier New" w:hAnsi="Courier New" w:cs="Courier New"/>
+          <w:sz w:val="24"/>
+          <w:szCs w:val="24"/>
+        </w:rPr>
+        <w:t>rangeMax</w:t>
+      </w:r>
+      <w:proofErr w:type="spellEnd"/>
+      <w:r>
+        <w:rPr>
+          <w:rFonts w:ascii="Courier New" w:hAnsi="Courier New" w:cs="Courier New"/>
+          <w:sz w:val="24"/>
+          <w:szCs w:val="24"/>
+        </w:rPr>
+        <w:t xml:space="preserve"> = 0;</w:t>
+      </w:r>
+      <w:r>
+        <w:rPr>
+          <w:rFonts w:ascii="Courier New" w:hAnsi="Courier New" w:cs="Courier New"/>
+          <w:sz w:val="24"/>
+          <w:szCs w:val="24"/>
+        </w:rPr>
+        <w:br/>
+        <w:t xml:space="preserve">               switch (</w:t>
+      </w:r>
+      <w:proofErr w:type="spellStart"/>
+      <w:r>
+        <w:rPr>
+          <w:rFonts w:ascii="Courier New" w:hAnsi="Courier New" w:cs="Courier New"/>
+          <w:sz w:val="24"/>
+          <w:szCs w:val="24"/>
+        </w:rPr>
+        <w:t>disciplineId</w:t>
+      </w:r>
+      <w:proofErr w:type="spellEnd"/>
+      <w:r>
+        <w:rPr>
+          <w:rFonts w:ascii="Courier New" w:hAnsi="Courier New" w:cs="Courier New"/>
+          <w:sz w:val="24"/>
+          <w:szCs w:val="24"/>
+        </w:rPr>
+        <w:t>) {</w:t>
       </w:r>
       <w:r>
         <w:rPr>
@@ -271,16 +856,52 @@
           <w:szCs w:val="24"/>
         </w:rPr>
         <w:br/>
-        <w:t xml:space="preserve">                       rangeMin = 35;</w:t>
-      </w:r>
-      <w:r>
-        <w:rPr>
-          <w:rFonts w:ascii="Courier New" w:hAnsi="Courier New" w:cs="Courier New"/>
-          <w:sz w:val="24"/>
-          <w:szCs w:val="24"/>
-        </w:rPr>
-        <w:br/>
-        <w:t xml:space="preserve">                       rangeMax = 55;</w:t>
+        <w:t xml:space="preserve">                       </w:t>
+      </w:r>
+      <w:proofErr w:type="spellStart"/>
+      <w:r>
+        <w:rPr>
+          <w:rFonts w:ascii="Courier New" w:hAnsi="Courier New" w:cs="Courier New"/>
+          <w:sz w:val="24"/>
+          <w:szCs w:val="24"/>
+        </w:rPr>
+        <w:t>rangeMin</w:t>
+      </w:r>
+      <w:proofErr w:type="spellEnd"/>
+      <w:r>
+        <w:rPr>
+          <w:rFonts w:ascii="Courier New" w:hAnsi="Courier New" w:cs="Courier New"/>
+          <w:sz w:val="24"/>
+          <w:szCs w:val="24"/>
+        </w:rPr>
+        <w:t xml:space="preserve"> = 35;</w:t>
+      </w:r>
+      <w:r>
+        <w:rPr>
+          <w:rFonts w:ascii="Courier New" w:hAnsi="Courier New" w:cs="Courier New"/>
+          <w:sz w:val="24"/>
+          <w:szCs w:val="24"/>
+        </w:rPr>
+        <w:br/>
+        <w:t xml:space="preserve">                       </w:t>
+      </w:r>
+      <w:proofErr w:type="spellStart"/>
+      <w:r>
+        <w:rPr>
+          <w:rFonts w:ascii="Courier New" w:hAnsi="Courier New" w:cs="Courier New"/>
+          <w:sz w:val="24"/>
+          <w:szCs w:val="24"/>
+        </w:rPr>
+        <w:t>rangeMax</w:t>
+      </w:r>
+      <w:proofErr w:type="spellEnd"/>
+      <w:r>
+        <w:rPr>
+          <w:rFonts w:ascii="Courier New" w:hAnsi="Courier New" w:cs="Courier New"/>
+          <w:sz w:val="24"/>
+          <w:szCs w:val="24"/>
+        </w:rPr>
+        <w:t xml:space="preserve"> = 55;</w:t>
       </w:r>
       <w:r>
         <w:rPr>
@@ -307,16 +928,52 @@
           <w:szCs w:val="24"/>
         </w:rPr>
         <w:br/>
-        <w:t xml:space="preserve">                       rangeMin = 25;</w:t>
-      </w:r>
-      <w:r>
-        <w:rPr>
-          <w:rFonts w:ascii="Courier New" w:hAnsi="Courier New" w:cs="Courier New"/>
-          <w:sz w:val="24"/>
-          <w:szCs w:val="24"/>
-        </w:rPr>
-        <w:br/>
-        <w:t xml:space="preserve">                       rangeMax = 40;</w:t>
+        <w:t xml:space="preserve">                       </w:t>
+      </w:r>
+      <w:proofErr w:type="spellStart"/>
+      <w:r>
+        <w:rPr>
+          <w:rFonts w:ascii="Courier New" w:hAnsi="Courier New" w:cs="Courier New"/>
+          <w:sz w:val="24"/>
+          <w:szCs w:val="24"/>
+        </w:rPr>
+        <w:t>rangeMin</w:t>
+      </w:r>
+      <w:proofErr w:type="spellEnd"/>
+      <w:r>
+        <w:rPr>
+          <w:rFonts w:ascii="Courier New" w:hAnsi="Courier New" w:cs="Courier New"/>
+          <w:sz w:val="24"/>
+          <w:szCs w:val="24"/>
+        </w:rPr>
+        <w:t xml:space="preserve"> = 25;</w:t>
+      </w:r>
+      <w:r>
+        <w:rPr>
+          <w:rFonts w:ascii="Courier New" w:hAnsi="Courier New" w:cs="Courier New"/>
+          <w:sz w:val="24"/>
+          <w:szCs w:val="24"/>
+        </w:rPr>
+        <w:br/>
+        <w:t xml:space="preserve">                       </w:t>
+      </w:r>
+      <w:proofErr w:type="spellStart"/>
+      <w:r>
+        <w:rPr>
+          <w:rFonts w:ascii="Courier New" w:hAnsi="Courier New" w:cs="Courier New"/>
+          <w:sz w:val="24"/>
+          <w:szCs w:val="24"/>
+        </w:rPr>
+        <w:t>rangeMax</w:t>
+      </w:r>
+      <w:proofErr w:type="spellEnd"/>
+      <w:r>
+        <w:rPr>
+          <w:rFonts w:ascii="Courier New" w:hAnsi="Courier New" w:cs="Courier New"/>
+          <w:sz w:val="24"/>
+          <w:szCs w:val="24"/>
+        </w:rPr>
+        <w:t xml:space="preserve"> = 40;</w:t>
       </w:r>
       <w:r>
         <w:rPr>
@@ -343,16 +1000,52 @@
           <w:szCs w:val="24"/>
         </w:rPr>
         <w:br/>
-        <w:t xml:space="preserve">                       rangeMin = 50;</w:t>
-      </w:r>
-      <w:r>
-        <w:rPr>
-          <w:rFonts w:ascii="Courier New" w:hAnsi="Courier New" w:cs="Courier New"/>
-          <w:sz w:val="24"/>
-          <w:szCs w:val="24"/>
-        </w:rPr>
-        <w:br/>
-        <w:t xml:space="preserve">                       rangeMax = 60;</w:t>
+        <w:t xml:space="preserve">                       </w:t>
+      </w:r>
+      <w:proofErr w:type="spellStart"/>
+      <w:r>
+        <w:rPr>
+          <w:rFonts w:ascii="Courier New" w:hAnsi="Courier New" w:cs="Courier New"/>
+          <w:sz w:val="24"/>
+          <w:szCs w:val="24"/>
+        </w:rPr>
+        <w:t>rangeMin</w:t>
+      </w:r>
+      <w:proofErr w:type="spellEnd"/>
+      <w:r>
+        <w:rPr>
+          <w:rFonts w:ascii="Courier New" w:hAnsi="Courier New" w:cs="Courier New"/>
+          <w:sz w:val="24"/>
+          <w:szCs w:val="24"/>
+        </w:rPr>
+        <w:t xml:space="preserve"> = 50;</w:t>
+      </w:r>
+      <w:r>
+        <w:rPr>
+          <w:rFonts w:ascii="Courier New" w:hAnsi="Courier New" w:cs="Courier New"/>
+          <w:sz w:val="24"/>
+          <w:szCs w:val="24"/>
+        </w:rPr>
+        <w:br/>
+        <w:t xml:space="preserve">                       </w:t>
+      </w:r>
+      <w:proofErr w:type="spellStart"/>
+      <w:r>
+        <w:rPr>
+          <w:rFonts w:ascii="Courier New" w:hAnsi="Courier New" w:cs="Courier New"/>
+          <w:sz w:val="24"/>
+          <w:szCs w:val="24"/>
+        </w:rPr>
+        <w:t>rangeMax</w:t>
+      </w:r>
+      <w:proofErr w:type="spellEnd"/>
+      <w:r>
+        <w:rPr>
+          <w:rFonts w:ascii="Courier New" w:hAnsi="Courier New" w:cs="Courier New"/>
+          <w:sz w:val="24"/>
+          <w:szCs w:val="24"/>
+        </w:rPr>
+        <w:t xml:space="preserve"> = 60;</w:t>
       </w:r>
       <w:r>
         <w:rPr>
@@ -379,15 +1072,6 @@
           <w:szCs w:val="24"/>
         </w:rPr>
         <w:br/>
-        <w:t xml:space="preserve">                       rangeMax = 40;</w:t>
-      </w:r>
-      <w:r>
-        <w:rPr>
-          <w:rFonts w:ascii="Courier New" w:hAnsi="Courier New" w:cs="Courier New"/>
-          <w:sz w:val="24"/>
-          <w:szCs w:val="24"/>
-        </w:rPr>
-        <w:br/>
       </w:r>
       <w:r>
         <w:rPr>
@@ -396,7 +1080,52 @@
           <w:szCs w:val="24"/>
         </w:rPr>
         <w:lastRenderedPageBreak/>
-        <w:t xml:space="preserve">                       rangeMin = 55;</w:t>
+        <w:t xml:space="preserve">                       </w:t>
+      </w:r>
+      <w:proofErr w:type="spellStart"/>
+      <w:r>
+        <w:rPr>
+          <w:rFonts w:ascii="Courier New" w:hAnsi="Courier New" w:cs="Courier New"/>
+          <w:sz w:val="24"/>
+          <w:szCs w:val="24"/>
+        </w:rPr>
+        <w:t>rangeMax</w:t>
+      </w:r>
+      <w:proofErr w:type="spellEnd"/>
+      <w:r>
+        <w:rPr>
+          <w:rFonts w:ascii="Courier New" w:hAnsi="Courier New" w:cs="Courier New"/>
+          <w:sz w:val="24"/>
+          <w:szCs w:val="24"/>
+        </w:rPr>
+        <w:t xml:space="preserve"> = 40;</w:t>
+      </w:r>
+      <w:r>
+        <w:rPr>
+          <w:rFonts w:ascii="Courier New" w:hAnsi="Courier New" w:cs="Courier New"/>
+          <w:sz w:val="24"/>
+          <w:szCs w:val="24"/>
+        </w:rPr>
+        <w:br/>
+        <w:t xml:space="preserve">                       </w:t>
+      </w:r>
+      <w:proofErr w:type="spellStart"/>
+      <w:r>
+        <w:rPr>
+          <w:rFonts w:ascii="Courier New" w:hAnsi="Courier New" w:cs="Courier New"/>
+          <w:sz w:val="24"/>
+          <w:szCs w:val="24"/>
+        </w:rPr>
+        <w:t>rangeMin</w:t>
+      </w:r>
+      <w:proofErr w:type="spellEnd"/>
+      <w:r>
+        <w:rPr>
+          <w:rFonts w:ascii="Courier New" w:hAnsi="Courier New" w:cs="Courier New"/>
+          <w:sz w:val="24"/>
+          <w:szCs w:val="24"/>
+        </w:rPr>
+        <w:t xml:space="preserve"> = 55;</w:t>
       </w:r>
       <w:r>
         <w:rPr>
@@ -423,16 +1152,52 @@
           <w:szCs w:val="24"/>
         </w:rPr>
         <w:br/>
-        <w:t xml:space="preserve">                       rangeMin = 100;</w:t>
-      </w:r>
-      <w:r>
-        <w:rPr>
-          <w:rFonts w:ascii="Courier New" w:hAnsi="Courier New" w:cs="Courier New"/>
-          <w:sz w:val="24"/>
-          <w:szCs w:val="24"/>
-        </w:rPr>
-        <w:br/>
-        <w:t xml:space="preserve">                       rangeMax = 200;</w:t>
+        <w:t xml:space="preserve">                       </w:t>
+      </w:r>
+      <w:proofErr w:type="spellStart"/>
+      <w:r>
+        <w:rPr>
+          <w:rFonts w:ascii="Courier New" w:hAnsi="Courier New" w:cs="Courier New"/>
+          <w:sz w:val="24"/>
+          <w:szCs w:val="24"/>
+        </w:rPr>
+        <w:t>rangeMin</w:t>
+      </w:r>
+      <w:proofErr w:type="spellEnd"/>
+      <w:r>
+        <w:rPr>
+          <w:rFonts w:ascii="Courier New" w:hAnsi="Courier New" w:cs="Courier New"/>
+          <w:sz w:val="24"/>
+          <w:szCs w:val="24"/>
+        </w:rPr>
+        <w:t xml:space="preserve"> = 100;</w:t>
+      </w:r>
+      <w:r>
+        <w:rPr>
+          <w:rFonts w:ascii="Courier New" w:hAnsi="Courier New" w:cs="Courier New"/>
+          <w:sz w:val="24"/>
+          <w:szCs w:val="24"/>
+        </w:rPr>
+        <w:br/>
+        <w:t xml:space="preserve">                       </w:t>
+      </w:r>
+      <w:proofErr w:type="spellStart"/>
+      <w:r>
+        <w:rPr>
+          <w:rFonts w:ascii="Courier New" w:hAnsi="Courier New" w:cs="Courier New"/>
+          <w:sz w:val="24"/>
+          <w:szCs w:val="24"/>
+        </w:rPr>
+        <w:t>rangeMax</w:t>
+      </w:r>
+      <w:proofErr w:type="spellEnd"/>
+      <w:r>
+        <w:rPr>
+          <w:rFonts w:ascii="Courier New" w:hAnsi="Courier New" w:cs="Courier New"/>
+          <w:sz w:val="24"/>
+          <w:szCs w:val="24"/>
+        </w:rPr>
+        <w:t xml:space="preserve"> = 200;</w:t>
       </w:r>
       <w:r>
         <w:rPr>
@@ -450,16 +1215,106 @@
           <w:szCs w:val="24"/>
         </w:rPr>
         <w:br/>
-        <w:t xml:space="preserve">               time = rangeMin + (rng.nextDouble() * (rangeMax - rangeMin));</w:t>
-      </w:r>
-      <w:r>
-        <w:rPr>
-          <w:rFonts w:ascii="Courier New" w:hAnsi="Courier New" w:cs="Courier New"/>
-          <w:sz w:val="24"/>
-          <w:szCs w:val="24"/>
-        </w:rPr>
-        <w:br/>
-        <w:t xml:space="preserve">               Record r = new Record(id, cm, discipline, time, dateStr, false);</w:t>
+        <w:t xml:space="preserve">               time = </w:t>
+      </w:r>
+      <w:proofErr w:type="spellStart"/>
+      <w:r>
+        <w:rPr>
+          <w:rFonts w:ascii="Courier New" w:hAnsi="Courier New" w:cs="Courier New"/>
+          <w:sz w:val="24"/>
+          <w:szCs w:val="24"/>
+        </w:rPr>
+        <w:t>rangeMin</w:t>
+      </w:r>
+      <w:proofErr w:type="spellEnd"/>
+      <w:r>
+        <w:rPr>
+          <w:rFonts w:ascii="Courier New" w:hAnsi="Courier New" w:cs="Courier New"/>
+          <w:sz w:val="24"/>
+          <w:szCs w:val="24"/>
+        </w:rPr>
+        <w:t xml:space="preserve"> + (</w:t>
+      </w:r>
+      <w:proofErr w:type="spellStart"/>
+      <w:r>
+        <w:rPr>
+          <w:rFonts w:ascii="Courier New" w:hAnsi="Courier New" w:cs="Courier New"/>
+          <w:sz w:val="24"/>
+          <w:szCs w:val="24"/>
+        </w:rPr>
+        <w:t>rng.nextDouble</w:t>
+      </w:r>
+      <w:proofErr w:type="spellEnd"/>
+      <w:r>
+        <w:rPr>
+          <w:rFonts w:ascii="Courier New" w:hAnsi="Courier New" w:cs="Courier New"/>
+          <w:sz w:val="24"/>
+          <w:szCs w:val="24"/>
+        </w:rPr>
+        <w:t>() * (</w:t>
+      </w:r>
+      <w:proofErr w:type="spellStart"/>
+      <w:r>
+        <w:rPr>
+          <w:rFonts w:ascii="Courier New" w:hAnsi="Courier New" w:cs="Courier New"/>
+          <w:sz w:val="24"/>
+          <w:szCs w:val="24"/>
+        </w:rPr>
+        <w:t>rangeMax</w:t>
+      </w:r>
+      <w:proofErr w:type="spellEnd"/>
+      <w:r>
+        <w:rPr>
+          <w:rFonts w:ascii="Courier New" w:hAnsi="Courier New" w:cs="Courier New"/>
+          <w:sz w:val="24"/>
+          <w:szCs w:val="24"/>
+        </w:rPr>
+        <w:t xml:space="preserve"> - </w:t>
+      </w:r>
+      <w:proofErr w:type="spellStart"/>
+      <w:r>
+        <w:rPr>
+          <w:rFonts w:ascii="Courier New" w:hAnsi="Courier New" w:cs="Courier New"/>
+          <w:sz w:val="24"/>
+          <w:szCs w:val="24"/>
+        </w:rPr>
+        <w:t>rangeMin</w:t>
+      </w:r>
+      <w:proofErr w:type="spellEnd"/>
+      <w:r>
+        <w:rPr>
+          <w:rFonts w:ascii="Courier New" w:hAnsi="Courier New" w:cs="Courier New"/>
+          <w:sz w:val="24"/>
+          <w:szCs w:val="24"/>
+        </w:rPr>
+        <w:t>));</w:t>
+      </w:r>
+      <w:r>
+        <w:rPr>
+          <w:rFonts w:ascii="Courier New" w:hAnsi="Courier New" w:cs="Courier New"/>
+          <w:sz w:val="24"/>
+          <w:szCs w:val="24"/>
+        </w:rPr>
+        <w:br/>
+        <w:t xml:space="preserve">               Record r = new Record(id, cm, discipline, time, </w:t>
+      </w:r>
+      <w:proofErr w:type="spellStart"/>
+      <w:r>
+        <w:rPr>
+          <w:rFonts w:ascii="Courier New" w:hAnsi="Courier New" w:cs="Courier New"/>
+          <w:sz w:val="24"/>
+          <w:szCs w:val="24"/>
+        </w:rPr>
+        <w:t>dateStr</w:t>
+      </w:r>
+      <w:proofErr w:type="spellEnd"/>
+      <w:r>
+        <w:rPr>
+          <w:rFonts w:ascii="Courier New" w:hAnsi="Courier New" w:cs="Courier New"/>
+          <w:sz w:val="24"/>
+          <w:szCs w:val="24"/>
+        </w:rPr>
+        <w:t>, false);</w:t>
       </w:r>
       <w:r>
         <w:rPr>
@@ -477,25 +1332,79 @@
           <w:szCs w:val="24"/>
         </w:rPr>
         <w:br/>
-        <w:t xml:space="preserve">               e.getRecords().add(r);</w:t>
-      </w:r>
-      <w:r>
-        <w:rPr>
-          <w:rFonts w:ascii="Courier New" w:hAnsi="Courier New" w:cs="Courier New"/>
-          <w:sz w:val="24"/>
-          <w:szCs w:val="24"/>
-        </w:rPr>
-        <w:br/>
-        <w:t xml:space="preserve">               e.saveRecords();</w:t>
-      </w:r>
-      <w:r>
-        <w:rPr>
-          <w:rFonts w:ascii="Courier New" w:hAnsi="Courier New" w:cs="Courier New"/>
-          <w:sz w:val="24"/>
-          <w:szCs w:val="24"/>
-        </w:rPr>
-        <w:br/>
-        <w:t xml:space="preserve">               System.out.println(r);</w:t>
+        <w:t xml:space="preserve">               </w:t>
+      </w:r>
+      <w:proofErr w:type="spellStart"/>
+      <w:r>
+        <w:rPr>
+          <w:rFonts w:ascii="Courier New" w:hAnsi="Courier New" w:cs="Courier New"/>
+          <w:sz w:val="24"/>
+          <w:szCs w:val="24"/>
+        </w:rPr>
+        <w:t>e.getRecords</w:t>
+      </w:r>
+      <w:proofErr w:type="spellEnd"/>
+      <w:r>
+        <w:rPr>
+          <w:rFonts w:ascii="Courier New" w:hAnsi="Courier New" w:cs="Courier New"/>
+          <w:sz w:val="24"/>
+          <w:szCs w:val="24"/>
+        </w:rPr>
+        <w:t>().add(r);</w:t>
+      </w:r>
+      <w:r>
+        <w:rPr>
+          <w:rFonts w:ascii="Courier New" w:hAnsi="Courier New" w:cs="Courier New"/>
+          <w:sz w:val="24"/>
+          <w:szCs w:val="24"/>
+        </w:rPr>
+        <w:br/>
+        <w:t xml:space="preserve">               </w:t>
+      </w:r>
+      <w:proofErr w:type="spellStart"/>
+      <w:r>
+        <w:rPr>
+          <w:rFonts w:ascii="Courier New" w:hAnsi="Courier New" w:cs="Courier New"/>
+          <w:sz w:val="24"/>
+          <w:szCs w:val="24"/>
+        </w:rPr>
+        <w:t>e.saveRecords</w:t>
+      </w:r>
+      <w:proofErr w:type="spellEnd"/>
+      <w:r>
+        <w:rPr>
+          <w:rFonts w:ascii="Courier New" w:hAnsi="Courier New" w:cs="Courier New"/>
+          <w:sz w:val="24"/>
+          <w:szCs w:val="24"/>
+        </w:rPr>
+        <w:t>();</w:t>
+      </w:r>
+      <w:r>
+        <w:rPr>
+          <w:rFonts w:ascii="Courier New" w:hAnsi="Courier New" w:cs="Courier New"/>
+          <w:sz w:val="24"/>
+          <w:szCs w:val="24"/>
+        </w:rPr>
+        <w:br/>
+        <w:t xml:space="preserve">               </w:t>
+      </w:r>
+      <w:proofErr w:type="spellStart"/>
+      <w:r>
+        <w:rPr>
+          <w:rFonts w:ascii="Courier New" w:hAnsi="Courier New" w:cs="Courier New"/>
+          <w:sz w:val="24"/>
+          <w:szCs w:val="24"/>
+        </w:rPr>
+        <w:t>System.out.println</w:t>
+      </w:r>
+      <w:proofErr w:type="spellEnd"/>
+      <w:r>
+        <w:rPr>
+          <w:rFonts w:ascii="Courier New" w:hAnsi="Courier New" w:cs="Courier New"/>
+          <w:sz w:val="24"/>
+          <w:szCs w:val="24"/>
+        </w:rPr>
+        <w:t>(r);</w:t>
       </w:r>
       <w:r>
         <w:rPr>
@@ -541,7 +1450,7 @@
         </w:rPr>
         <w:br/>
       </w:r>
-      <w:bookmarkEnd w:id="0"/>
+      <w:proofErr w:type="gramEnd"/>
     </w:p>
     <w:sectPr>
       <w:pgSz w:w="11906" w:h="16838"/>

</xml_diff>